<commit_message>
small change to documentation to explain setting up the script references.
Signed-off-by: c1derly <cb1derly@gmail.com>
</commit_message>
<xml_diff>
--- a/TSF/Documentation/TypeScript Forms.docx
+++ b/TSF/Documentation/TypeScript Forms.docx
@@ -7,16 +7,62 @@
         <w:pStyle w:val="Heading1"/>
         <w:jc w:val="center"/>
       </w:pPr>
+      <w:proofErr w:type="spellStart"/>
+      <w:r>
+        <w:t>TypeScript</w:t>
+      </w:r>
+      <w:proofErr w:type="spellEnd"/>
+      <w:r>
+        <w:t xml:space="preserve"> Forms</w:t>
+      </w:r>
+    </w:p>
+    <w:p>
+      <w:pPr>
+        <w:pStyle w:val="Heading2"/>
+        <w:jc w:val="center"/>
+      </w:pPr>
+      <w:r>
+        <w:t>Introduction</w:t>
+      </w:r>
+    </w:p>
+    <w:p>
+      <w:proofErr w:type="spellStart"/>
+      <w:r>
+        <w:t>TypeScript</w:t>
+      </w:r>
+      <w:proofErr w:type="spellEnd"/>
+      <w:r>
+        <w:t xml:space="preserve"> Forms is a framework for the web which makes it easier to reference html elements and encapsulate logic within controls for re-use.  The base elements such as buttons, text boxes, checkboxes </w:t>
+      </w:r>
+      <w:proofErr w:type="spellStart"/>
+      <w:r>
+        <w:t>etc</w:t>
+      </w:r>
+      <w:proofErr w:type="spellEnd"/>
+      <w:r>
+        <w:t xml:space="preserve"> are encapsulated in a UI control object.  Instead of using JavaScript to retrieve the JavaScript objects that represent the html elements the controls are declared in the HTML and constructed into JavaScript objects automatically.</w:t>
+      </w:r>
+      <w:r>
+        <w:t xml:space="preserve">  The framework is written in </w:t>
+      </w:r>
+      <w:proofErr w:type="spellStart"/>
+      <w:r>
+        <w:t>TypeScript</w:t>
+      </w:r>
+      <w:proofErr w:type="spellEnd"/>
+      <w:r>
+        <w:t xml:space="preserve"> so all of the controls are available within the </w:t>
+      </w:r>
+      <w:proofErr w:type="spellStart"/>
+      <w:r>
+        <w:t>d.ts</w:t>
+      </w:r>
+      <w:proofErr w:type="spellEnd"/>
+      <w:r>
+        <w:t xml:space="preserve"> file.</w:t>
+      </w:r>
       <w:bookmarkStart w:id="0" w:name="_GoBack"/>
       <w:bookmarkEnd w:id="0"/>
-      <w:proofErr w:type="spellStart"/>
-      <w:r>
-        <w:t>TypeScript</w:t>
-      </w:r>
-      <w:proofErr w:type="spellEnd"/>
-      <w:r>
-        <w:t xml:space="preserve"> Forms</w:t>
-      </w:r>
     </w:p>
     <w:p>
       <w:pPr>
@@ -24,36 +70,20 @@
         <w:jc w:val="center"/>
       </w:pPr>
       <w:r>
-        <w:t>Introduction</w:t>
-      </w:r>
-    </w:p>
-    <w:p>
-      <w:proofErr w:type="spellStart"/>
-      <w:r>
-        <w:t>TypeScript</w:t>
-      </w:r>
-      <w:proofErr w:type="spellEnd"/>
-      <w:r>
-        <w:t xml:space="preserve"> Forms is a framework for the web which makes it easier to reference html elements and encapsulate logic within controls for re-use.  The base elements such as buttons, text boxes, checkboxes </w:t>
-      </w:r>
-      <w:proofErr w:type="spellStart"/>
-      <w:r>
-        <w:t>etc</w:t>
-      </w:r>
-      <w:proofErr w:type="spellEnd"/>
-      <w:r>
-        <w:t xml:space="preserve"> are encapsulated in a UI control object.  Instead of using JavaScript to retrieve the JavaScript objects that represent the html elements the controls are declared in the HTML and constructed into JavaScript objects automatically.</w:t>
-      </w:r>
-      <w:r>
-        <w:t xml:space="preserve">  The framework is written in </w:t>
-      </w:r>
-      <w:proofErr w:type="spellStart"/>
-      <w:r>
-        <w:t>TypeScript</w:t>
-      </w:r>
-      <w:proofErr w:type="spellEnd"/>
-      <w:r>
-        <w:t xml:space="preserve"> so all of the controls are available within the </w:t>
+        <w:t>Basics</w:t>
+      </w:r>
+    </w:p>
+    <w:p>
+      <w:r>
+        <w:t>To use the framework you have to add a reference to the tsf.js to your web page.  This file can be located in the TSF project under Scripts/TSF/</w:t>
+      </w:r>
+      <w:proofErr w:type="spellStart"/>
+      <w:r>
+        <w:t>FrameworkOutput</w:t>
+      </w:r>
+      <w:proofErr w:type="spellEnd"/>
+      <w:r>
+        <w:t>.  The .</w:t>
       </w:r>
       <w:proofErr w:type="spellStart"/>
       <w:r>
@@ -61,19 +91,8 @@
       </w:r>
       <w:proofErr w:type="spellEnd"/>
       <w:r>
-        <w:t xml:space="preserve"> file.</w:t>
-      </w:r>
-    </w:p>
-    <w:p>
-      <w:pPr>
-        <w:pStyle w:val="Heading2"/>
-        <w:jc w:val="center"/>
-      </w:pPr>
-      <w:r>
-        <w:t>Basics</w:t>
-      </w:r>
-    </w:p>
-    <w:p>
+        <w:t xml:space="preserve"> and map files are also in that directory.   </w:t>
+      </w:r>
       <w:r>
         <w:t xml:space="preserve">To create a basic control all that is required is the </w:t>
       </w:r>
@@ -534,6 +553,7 @@
     </w:p>
     <w:p>
       <w:r>
+        <w:lastRenderedPageBreak/>
         <w:t xml:space="preserve">Sometimes you will have the desire to encapsulate logic within a control.  This framework allows you to do that by specifying the </w:t>
       </w:r>
       <w:proofErr w:type="spellStart"/>
@@ -558,11 +578,7 @@
       </w:r>
       <w:proofErr w:type="spellEnd"/>
       <w:r>
-        <w:t xml:space="preserve"> object is created.  As you can see in example 1.5 </w:t>
-      </w:r>
-      <w:r>
-        <w:lastRenderedPageBreak/>
-        <w:t xml:space="preserve">you can specify the class that you want to encapsulate the element.  This particular element allows you to </w:t>
+        <w:t xml:space="preserve"> object is created.  As you can see in example 1.5 you can specify the class that you want to encapsulate the element.  This particular element allows you to </w:t>
       </w:r>
       <w:r>
         <w:t xml:space="preserve">change the checkbox to an </w:t>
@@ -1450,6 +1466,7 @@
         <w:pStyle w:val="Heading3"/>
       </w:pPr>
       <w:r>
+        <w:lastRenderedPageBreak/>
         <w:t>Example 2.2</w:t>
       </w:r>
     </w:p>
@@ -1624,7 +1641,6 @@
           <w:sz w:val="19"/>
           <w:szCs w:val="19"/>
         </w:rPr>
-        <w:lastRenderedPageBreak/>
         <w:t>var</w:t>
       </w:r>
       <w:proofErr w:type="spellEnd"/>
@@ -2666,6 +2682,7 @@
         </w:numPr>
       </w:pPr>
       <w:r>
+        <w:lastRenderedPageBreak/>
         <w:t>Checkbox</w:t>
       </w:r>
       <w:r>
@@ -2713,7 +2730,6 @@
         </w:numPr>
       </w:pPr>
       <w:r>
-        <w:lastRenderedPageBreak/>
         <w:t>Image</w:t>
       </w:r>
       <w:r>
@@ -3499,6 +3515,7 @@
           <w:sz w:val="19"/>
           <w:szCs w:val="19"/>
         </w:rPr>
+        <w:lastRenderedPageBreak/>
         <w:t>});</w:t>
       </w:r>
     </w:p>
@@ -3730,7 +3747,6 @@
           <w:sz w:val="19"/>
           <w:szCs w:val="19"/>
         </w:rPr>
-        <w:lastRenderedPageBreak/>
         <w:t>}).</w:t>
       </w:r>
       <w:proofErr w:type="gramStart"/>

</xml_diff>